<commit_message>
Ajout du diagramme du cas d'utilisation
</commit_message>
<xml_diff>
--- a/Documents/Ressources.docx
+++ b/Documents/Ressources.docx
@@ -4,18 +4,17 @@
   <w:body>
     <w:sdt>
       <w:sdtPr>
+        <w:rPr>
+          <w:rFonts w:eastAsiaTheme="minorHAnsi"/>
+          <w:lang w:eastAsia="en-US"/>
+        </w:rPr>
         <w:id w:val="-1020620786"/>
         <w:docPartObj>
           <w:docPartGallery w:val="Cover Pages"/>
           <w:docPartUnique/>
         </w:docPartObj>
       </w:sdtPr>
-      <w:sdtEndPr>
-        <w:rPr>
-          <w:rFonts w:eastAsiaTheme="minorHAnsi"/>
-          <w:lang w:eastAsia="en-US"/>
-        </w:rPr>
-      </w:sdtEndPr>
+      <w:sdtEndPr/>
       <w:sdtContent>
         <w:p>
           <w:pPr>
@@ -154,6 +153,7 @@
                                       <w:calendar w:val="gregorian"/>
                                     </w:date>
                                   </w:sdtPr>
+                                  <w:sdtEndPr/>
                                   <w:sdtContent>
                                     <w:p>
                                       <w:pPr>
@@ -3690,6 +3690,7 @@
                                     <w:dataBinding w:prefixMappings="xmlns:ns0='http://purl.org/dc/elements/1.1/' xmlns:ns1='http://schemas.openxmlformats.org/package/2006/metadata/core-properties' " w:xpath="/ns1:coreProperties[1]/ns0:creator[1]" w:storeItemID="{6C3C8BC8-F283-45AE-878A-BAB7291924A1}"/>
                                     <w:text/>
                                   </w:sdtPr>
+                                  <w:sdtEndPr/>
                                   <w:sdtContent>
                                     <w:r>
                                       <w:rPr>
@@ -3725,6 +3726,7 @@
                                     <w:dataBinding w:prefixMappings="xmlns:ns0='http://schemas.openxmlformats.org/officeDocument/2006/extended-properties' " w:xpath="/ns0:Properties[1]/ns0:Company[1]" w:storeItemID="{6668398D-A668-4E3E-A5EB-62B293D839F1}"/>
                                     <w:text/>
                                   </w:sdtPr>
+                                  <w:sdtEndPr/>
                                   <w:sdtContent>
                                     <w:r>
                                       <w:rPr>
@@ -3940,6 +3942,7 @@
                                     <w:dataBinding w:prefixMappings="xmlns:ns0='http://purl.org/dc/elements/1.1/' xmlns:ns1='http://schemas.openxmlformats.org/package/2006/metadata/core-properties' " w:xpath="/ns1:coreProperties[1]/ns0:title[1]" w:storeItemID="{6C3C8BC8-F283-45AE-878A-BAB7291924A1}"/>
                                     <w:text/>
                                   </w:sdtPr>
+                                  <w:sdtEndPr/>
                                   <w:sdtContent>
                                     <w:r>
                                       <w:rPr>
@@ -3975,6 +3978,7 @@
                                     <w:dataBinding w:prefixMappings="xmlns:ns0='http://purl.org/dc/elements/1.1/' xmlns:ns1='http://schemas.openxmlformats.org/package/2006/metadata/core-properties' " w:xpath="/ns1:coreProperties[1]/ns0:subject[1]" w:storeItemID="{6C3C8BC8-F283-45AE-878A-BAB7291924A1}"/>
                                     <w:text/>
                                   </w:sdtPr>
+                                  <w:sdtEndPr/>
                                   <w:sdtContent>
                                     <w:r>
                                       <w:rPr>
@@ -3982,7 +3986,25 @@
                                         <w:sz w:val="36"/>
                                         <w:szCs w:val="36"/>
                                       </w:rPr>
-                                      <w:t>Projet tuteuré S1, S2 , S3</w:t>
+                                      <w:t xml:space="preserve">Projet tuteuré S1, </w:t>
+                                    </w:r>
+                                    <w:proofErr w:type="gramStart"/>
+                                    <w:r>
+                                      <w:rPr>
+                                        <w:color w:val="404040" w:themeColor="text1" w:themeTint="BF"/>
+                                        <w:sz w:val="36"/>
+                                        <w:szCs w:val="36"/>
+                                      </w:rPr>
+                                      <w:t>S2 ,</w:t>
+                                    </w:r>
+                                    <w:proofErr w:type="gramEnd"/>
+                                    <w:r>
+                                      <w:rPr>
+                                        <w:color w:val="404040" w:themeColor="text1" w:themeTint="BF"/>
+                                        <w:sz w:val="36"/>
+                                        <w:szCs w:val="36"/>
+                                      </w:rPr>
+                                      <w:t xml:space="preserve"> S3</w:t>
                                     </w:r>
                                   </w:sdtContent>
                                 </w:sdt>
@@ -4098,6 +4120,13 @@
         </w:p>
         <w:sdt>
           <w:sdtPr>
+            <w:rPr>
+              <w:rFonts w:asciiTheme="minorHAnsi" w:eastAsiaTheme="minorHAnsi" w:hAnsiTheme="minorHAnsi" w:cstheme="minorBidi"/>
+              <w:color w:val="auto"/>
+              <w:sz w:val="22"/>
+              <w:szCs w:val="22"/>
+              <w:lang w:eastAsia="en-US"/>
+            </w:rPr>
             <w:id w:val="621725585"/>
             <w:docPartObj>
               <w:docPartGallery w:val="Table of Contents"/>
@@ -4106,13 +4135,8 @@
           </w:sdtPr>
           <w:sdtEndPr>
             <w:rPr>
-              <w:rFonts w:asciiTheme="minorHAnsi" w:eastAsiaTheme="minorHAnsi" w:hAnsiTheme="minorHAnsi" w:cstheme="minorBidi"/>
               <w:b/>
               <w:bCs/>
-              <w:color w:val="auto"/>
-              <w:sz w:val="22"/>
-              <w:szCs w:val="22"/>
-              <w:lang w:eastAsia="en-US"/>
             </w:rPr>
           </w:sdtEndPr>
           <w:sdtContent>
@@ -4577,8 +4601,13 @@
         <w:pStyle w:val="Titre1"/>
       </w:pPr>
       <w:bookmarkStart w:id="0" w:name="_Toc447457487"/>
+      <w:proofErr w:type="spellStart"/>
       <w:r>
-        <w:t>Arduino :</w:t>
+        <w:t>Arduino</w:t>
+      </w:r>
+      <w:proofErr w:type="spellEnd"/>
+      <w:r>
+        <w:t> :</w:t>
       </w:r>
       <w:bookmarkEnd w:id="0"/>
     </w:p>
@@ -4746,8 +4775,6 @@
       <w:pPr>
         <w:pStyle w:val="Titre1"/>
       </w:pPr>
-      <w:bookmarkStart w:id="6" w:name="_GoBack"/>
-      <w:bookmarkEnd w:id="6"/>
       <w:r>
         <w:lastRenderedPageBreak/>
         <w:t>Site des projets tuteurés :</w:t>
@@ -4756,7 +4783,7 @@
     </w:p>
     <w:p/>
     <w:p>
-      <w:hyperlink r:id="rId15" w:history="1">
+      <w:hyperlink r:id="rId15" w:anchor="le_projet_tuteure_en_s2_et_g6s2" w:history="1">
         <w:r>
           <w:rPr>
             <w:rStyle w:val="Lienhypertexte"/>
@@ -4766,9 +4793,32 @@
       </w:hyperlink>
     </w:p>
     <w:p/>
+    <w:p/>
+    <w:p>
+      <w:pPr>
+        <w:pStyle w:val="Titre1"/>
+      </w:pPr>
+      <w:r>
+        <w:t>UML :</w:t>
+      </w:r>
+    </w:p>
+    <w:p>
+      <w:hyperlink r:id="rId16" w:history="1">
+        <w:r>
+          <w:rPr>
+            <w:rStyle w:val="Lienhypertexte"/>
+          </w:rPr>
+          <w:t>http://www.uml-sysml.org/diagrammes-uml-et-sysml/diagramme-uml/use-case-diagramme</w:t>
+        </w:r>
+      </w:hyperlink>
+    </w:p>
+    <w:p>
+      <w:bookmarkStart w:id="6" w:name="_GoBack"/>
+      <w:bookmarkEnd w:id="6"/>
+    </w:p>
     <w:sectPr>
-      <w:headerReference w:type="default" r:id="rId16"/>
-      <w:footerReference w:type="default" r:id="rId17"/>
+      <w:headerReference w:type="default" r:id="rId17"/>
+      <w:footerReference w:type="default" r:id="rId18"/>
       <w:pgSz w:w="11906" w:h="16838"/>
       <w:pgMar w:top="1417" w:right="1417" w:bottom="1417" w:left="1417" w:header="708" w:footer="708" w:gutter="0"/>
       <w:pgNumType w:start="0"/>
@@ -4814,6 +4864,7 @@
     <w:r>
       <w:rPr>
         <w:noProof/>
+        <w:lang w:eastAsia="fr-FR"/>
       </w:rPr>
       <mc:AlternateContent>
         <mc:Choice Requires="wpg">
@@ -4938,6 +4989,7 @@
                                 <w:dataBinding w:prefixMappings="xmlns:ns0='http://purl.org/dc/elements/1.1/' xmlns:ns1='http://schemas.openxmlformats.org/package/2006/metadata/core-properties' " w:xpath="/ns1:coreProperties[1]/ns0:title[1]" w:storeItemID="{6C3C8BC8-F283-45AE-878A-BAB7291924A1}"/>
                                 <w:text/>
                               </w:sdtPr>
+                              <w:sdtEndPr/>
                               <w:sdtContent>
                                 <w:r>
                                   <w:rPr>
@@ -4972,6 +5024,7 @@
                                 <w:dataBinding w:prefixMappings="xmlns:ns0='http://purl.org/dc/elements/1.1/' xmlns:ns1='http://schemas.openxmlformats.org/package/2006/metadata/core-properties' " w:xpath="/ns1:coreProperties[1]/ns0:subject[1]" w:storeItemID="{6C3C8BC8-F283-45AE-878A-BAB7291924A1}"/>
                                 <w:text/>
                               </w:sdtPr>
+                              <w:sdtEndPr/>
                               <w:sdtContent>
                                 <w:r>
                                   <w:rPr>
@@ -4979,7 +5032,25 @@
                                     <w:sz w:val="20"/>
                                     <w:szCs w:val="20"/>
                                   </w:rPr>
-                                  <w:t>Projet tuteuré S1, S2 , S3</w:t>
+                                  <w:t xml:space="preserve">Projet tuteuré S1, </w:t>
+                                </w:r>
+                                <w:proofErr w:type="gramStart"/>
+                                <w:r>
+                                  <w:rPr>
+                                    <w:color w:val="808080" w:themeColor="background1" w:themeShade="80"/>
+                                    <w:sz w:val="20"/>
+                                    <w:szCs w:val="20"/>
+                                  </w:rPr>
+                                  <w:t>S2 ,</w:t>
+                                </w:r>
+                                <w:proofErr w:type="gramEnd"/>
+                                <w:r>
+                                  <w:rPr>
+                                    <w:color w:val="808080" w:themeColor="background1" w:themeShade="80"/>
+                                    <w:sz w:val="20"/>
+                                    <w:szCs w:val="20"/>
+                                  </w:rPr>
+                                  <w:t xml:space="preserve"> S3</w:t>
                                 </w:r>
                               </w:sdtContent>
                             </w:sdt>
@@ -5128,6 +5199,7 @@
         <w:color w:val="808080" w:themeColor="background1" w:themeShade="80"/>
         <w:sz w:val="20"/>
         <w:szCs w:val="20"/>
+        <w:lang w:eastAsia="fr-FR"/>
       </w:rPr>
       <mc:AlternateContent>
         <mc:Choice Requires="wpg">
@@ -5441,7 +5513,7 @@
                                 <w:sz w:val="24"/>
                                 <w:szCs w:val="24"/>
                               </w:rPr>
-                              <w:t>3</w:t>
+                              <w:t>2</w:t>
                             </w:r>
                             <w:r>
                               <w:rPr>
@@ -5536,7 +5608,7 @@
                           <w:sz w:val="24"/>
                           <w:szCs w:val="24"/>
                         </w:rPr>
-                        <w:t>3</w:t>
+                        <w:t>2</w:t>
                       </w:r>
                       <w:r>
                         <w:rPr>
@@ -6445,7 +6517,7 @@
 </file>
 
 <file path=customXml/itemProps2.xml><?xml version="1.0" encoding="utf-8"?>
-<ds:datastoreItem xmlns:ds="http://schemas.openxmlformats.org/officeDocument/2006/customXml" ds:itemID="{70C37B56-7F72-4B25-9534-9E7F9FBDD308}">
+<ds:datastoreItem xmlns:ds="http://schemas.openxmlformats.org/officeDocument/2006/customXml" ds:itemID="{89D8C6F7-0D1B-428E-8FB7-525E270EE0C7}">
   <ds:schemaRefs>
     <ds:schemaRef ds:uri="http://schemas.openxmlformats.org/officeDocument/2006/bibliography"/>
   </ds:schemaRefs>

</xml_diff>

<commit_message>
Ajout diagramme exigence, début, à transférer dans le projet ArduiGo
</commit_message>
<xml_diff>
--- a/Documents/Ressources.docx
+++ b/Documents/Ressources.docx
@@ -4802,33 +4802,15 @@
         </w:r>
       </w:hyperlink>
     </w:p>
-    <w:bookmarkStart w:id="5" w:name="_GoBack"/>
-    <w:bookmarkEnd w:id="5"/>
     <w:p>
-      <w:r>
-        <w:fldChar w:fldCharType="begin"/>
-      </w:r>
-      <w:r>
-        <w:instrText xml:space="preserve"> HYPERLINK "https://openc</w:instrText>
-      </w:r>
-      <w:r>
-        <w:instrText xml:space="preserve">lassrooms.com/courses/rediger-correctement-un-cahier-des-charges" </w:instrText>
-      </w:r>
-      <w:r>
-        <w:fldChar w:fldCharType="separate"/>
-      </w:r>
-      <w:r>
-        <w:rPr>
-          <w:rStyle w:val="Lienhypertexte"/>
-        </w:rPr>
-        <w:t>https://openclassrooms.com/courses/rediger-correctement-un-cahier-des-charges</w:t>
-      </w:r>
-      <w:r>
-        <w:rPr>
-          <w:rStyle w:val="Lienhypertexte"/>
-        </w:rPr>
-        <w:fldChar w:fldCharType="end"/>
-      </w:r>
+      <w:hyperlink r:id="rId15" w:history="1">
+        <w:r>
+          <w:rPr>
+            <w:rStyle w:val="Lienhypertexte"/>
+          </w:rPr>
+          <w:t>https://openclassrooms.com/courses/rediger-correctement-un-cahier-des-charges</w:t>
+        </w:r>
+      </w:hyperlink>
     </w:p>
     <w:p/>
     <w:p/>
@@ -4849,16 +4831,16 @@
       <w:pPr>
         <w:pStyle w:val="Titre1"/>
       </w:pPr>
-      <w:bookmarkStart w:id="6" w:name="_Toc448502814"/>
+      <w:bookmarkStart w:id="5" w:name="_Toc448502814"/>
       <w:r>
         <w:lastRenderedPageBreak/>
         <w:t>Site des projets tuteurés :</w:t>
       </w:r>
-      <w:bookmarkEnd w:id="6"/>
+      <w:bookmarkEnd w:id="5"/>
     </w:p>
     <w:p/>
     <w:p>
-      <w:hyperlink r:id="rId15" w:anchor="le_projet_tuteure_en_s2_et_g6s2" w:history="1">
+      <w:hyperlink r:id="rId16" w:anchor="le_projet_tuteure_en_s2_et_g6s2" w:history="1">
         <w:r>
           <w:rPr>
             <w:rStyle w:val="Lienhypertexte"/>
@@ -4873,14 +4855,19 @@
       <w:pPr>
         <w:pStyle w:val="Titre1"/>
       </w:pPr>
-      <w:bookmarkStart w:id="7" w:name="_Toc448502815"/>
+      <w:bookmarkStart w:id="6" w:name="_Toc448502815"/>
       <w:r>
         <w:t>UML :</w:t>
       </w:r>
-      <w:bookmarkEnd w:id="7"/>
+      <w:bookmarkEnd w:id="6"/>
     </w:p>
     <w:p>
-      <w:hyperlink r:id="rId16" w:history="1">
+      <w:pPr>
+        <w:rPr>
+          <w:rStyle w:val="Lienhypertexte"/>
+        </w:rPr>
+      </w:pPr>
+      <w:hyperlink r:id="rId17" w:history="1">
         <w:r>
           <w:rPr>
             <w:rStyle w:val="Lienhypertexte"/>
@@ -4888,6 +4875,20 @@
           <w:t>http://www.uml-sysml.org/diagrammes-uml-et-sysml/diagramme-uml/use-case-diagramme</w:t>
         </w:r>
       </w:hyperlink>
+    </w:p>
+    <w:p>
+      <w:hyperlink r:id="rId18" w:history="1">
+        <w:r>
+          <w:rPr>
+            <w:rStyle w:val="Lienhypertexte"/>
+          </w:rPr>
+          <w:t>http://jltimin.free.fr/STI2D/doc/ET_SysMl_1/1_Diagramme_des_exigences_stagiaires_v2.pdf</w:t>
+        </w:r>
+      </w:hyperlink>
+    </w:p>
+    <w:p>
+      <w:bookmarkStart w:id="7" w:name="_GoBack"/>
+      <w:bookmarkEnd w:id="7"/>
     </w:p>
     <w:p/>
     <w:p/>
@@ -4897,8 +4898,8 @@
       </w:pPr>
     </w:p>
     <w:sectPr>
-      <w:headerReference w:type="default" r:id="rId17"/>
-      <w:footerReference w:type="default" r:id="rId18"/>
+      <w:headerReference w:type="default" r:id="rId19"/>
+      <w:footerReference w:type="default" r:id="rId20"/>
       <w:pgSz w:w="11906" w:h="16838"/>
       <w:pgMar w:top="1417" w:right="1417" w:bottom="1417" w:left="1417" w:header="708" w:footer="708" w:gutter="0"/>
       <w:pgNumType w:start="0"/>
@@ -6291,6 +6292,18 @@
     <w:uiPriority w:val="99"/>
     <w:rsid w:val="007B5E0A"/>
   </w:style>
+  <w:style w:type="character" w:styleId="Lienhypertextesuivivisit">
+    <w:name w:val="FollowedHyperlink"/>
+    <w:basedOn w:val="Policepardfaut"/>
+    <w:uiPriority w:val="99"/>
+    <w:semiHidden/>
+    <w:unhideWhenUsed/>
+    <w:rsid w:val="008B73C0"/>
+    <w:rPr>
+      <w:color w:val="954F72" w:themeColor="followedHyperlink"/>
+      <w:u w:val="single"/>
+    </w:rPr>
+  </w:style>
 </w:styles>
 </file>
 
@@ -6579,7 +6592,7 @@
 </file>
 
 <file path=customXml/itemProps2.xml><?xml version="1.0" encoding="utf-8"?>
-<ds:datastoreItem xmlns:ds="http://schemas.openxmlformats.org/officeDocument/2006/customXml" ds:itemID="{715D40D6-5FE4-4436-A54D-2A9A619290F3}">
+<ds:datastoreItem xmlns:ds="http://schemas.openxmlformats.org/officeDocument/2006/customXml" ds:itemID="{D9370851-EFCB-4121-ABBF-ADF18837A3E0}">
   <ds:schemaRefs>
     <ds:schemaRef ds:uri="http://schemas.openxmlformats.org/officeDocument/2006/bibliography"/>
   </ds:schemaRefs>

</xml_diff>

<commit_message>
début du diagramme de séquence
</commit_message>
<xml_diff>
--- a/Documents/Ressources.docx
+++ b/Documents/Ressources.docx
@@ -4887,19 +4887,72 @@
       </w:hyperlink>
     </w:p>
     <w:p>
-      <w:bookmarkStart w:id="7" w:name="_GoBack"/>
-      <w:bookmarkEnd w:id="7"/>
+      <w:hyperlink r:id="rId19" w:history="1">
+        <w:r>
+          <w:rPr>
+            <w:rStyle w:val="Lienhypertexte"/>
+          </w:rPr>
+          <w:t>http://uml.free.fr/cours/i-p19.html</w:t>
+        </w:r>
+      </w:hyperlink>
     </w:p>
+    <w:p>
+      <w:hyperlink r:id="rId20" w:history="1">
+        <w:r>
+          <w:rPr>
+            <w:rStyle w:val="Lienhypertexte"/>
+          </w:rPr>
+          <w:t>http://www.uml-sysml.org/diagrammes-uml-et-sysml/diagramme-uml/sequence</w:t>
+        </w:r>
+        <w:r>
+          <w:rPr>
+            <w:rStyle w:val="Lienhypertexte"/>
+          </w:rPr>
+          <w:t>-</w:t>
+        </w:r>
+        <w:r>
+          <w:rPr>
+            <w:rStyle w:val="Lienhypertexte"/>
+          </w:rPr>
+          <w:t>diagram</w:t>
+        </w:r>
+      </w:hyperlink>
+    </w:p>
+    <w:p>
+      <w:hyperlink r:id="rId21" w:history="1">
+        <w:r>
+          <w:rPr>
+            <w:rStyle w:val="Lienhypertexte"/>
+          </w:rPr>
+          <w:t>http://laurent-audibert.developpez.com/Cours-UML/?page=diagrammes-interacti</w:t>
+        </w:r>
+        <w:r>
+          <w:rPr>
+            <w:rStyle w:val="Lienhypertexte"/>
+          </w:rPr>
+          <w:t>o</w:t>
+        </w:r>
+        <w:r>
+          <w:rPr>
+            <w:rStyle w:val="Lienhypertexte"/>
+          </w:rPr>
+          <w:t>n</w:t>
+        </w:r>
+      </w:hyperlink>
+    </w:p>
+    <w:p/>
     <w:p/>
     <w:p/>
     <w:p>
       <w:pPr>
         <w:pStyle w:val="Titre1"/>
       </w:pPr>
+      <w:bookmarkStart w:id="7" w:name="_GoBack"/>
+      <w:bookmarkEnd w:id="7"/>
     </w:p>
     <w:sectPr>
-      <w:headerReference w:type="default" r:id="rId19"/>
-      <w:footerReference w:type="default" r:id="rId20"/>
+      <w:headerReference w:type="default" r:id="rId22"/>
+      <w:footerReference w:type="default" r:id="rId23"/>
       <w:pgSz w:w="11906" w:h="16838"/>
       <w:pgMar w:top="1417" w:right="1417" w:bottom="1417" w:left="1417" w:header="708" w:footer="708" w:gutter="0"/>
       <w:pgNumType w:start="0"/>
@@ -6592,7 +6645,7 @@
 </file>
 
 <file path=customXml/itemProps2.xml><?xml version="1.0" encoding="utf-8"?>
-<ds:datastoreItem xmlns:ds="http://schemas.openxmlformats.org/officeDocument/2006/customXml" ds:itemID="{D9370851-EFCB-4121-ABBF-ADF18837A3E0}">
+<ds:datastoreItem xmlns:ds="http://schemas.openxmlformats.org/officeDocument/2006/customXml" ds:itemID="{3F8A49BC-810D-46AA-8CD7-DF1BD7D6AFD2}">
   <ds:schemaRefs>
     <ds:schemaRef ds:uri="http://schemas.openxmlformats.org/officeDocument/2006/bibliography"/>
   </ds:schemaRefs>

</xml_diff>

<commit_message>
ajout dans le doc ressource de la méthode pour créer un .jar (exécutable Java) ou .exe
</commit_message>
<xml_diff>
--- a/Documents/Ressources.docx
+++ b/Documents/Ressources.docx
@@ -3986,7 +3986,25 @@
                                         <w:sz w:val="36"/>
                                         <w:szCs w:val="36"/>
                                       </w:rPr>
-                                      <w:t>Projet tuteuré S1, S2 , S3</w:t>
+                                      <w:t xml:space="preserve">Projet tuteuré S1, </w:t>
+                                    </w:r>
+                                    <w:proofErr w:type="gramStart"/>
+                                    <w:r>
+                                      <w:rPr>
+                                        <w:color w:val="404040" w:themeColor="text1" w:themeTint="BF"/>
+                                        <w:sz w:val="36"/>
+                                        <w:szCs w:val="36"/>
+                                      </w:rPr>
+                                      <w:t>S2 ,</w:t>
+                                    </w:r>
+                                    <w:proofErr w:type="gramEnd"/>
+                                    <w:r>
+                                      <w:rPr>
+                                        <w:color w:val="404040" w:themeColor="text1" w:themeTint="BF"/>
+                                        <w:sz w:val="36"/>
+                                        <w:szCs w:val="36"/>
+                                      </w:rPr>
+                                      <w:t xml:space="preserve"> S3</w:t>
                                     </w:r>
                                   </w:sdtContent>
                                 </w:sdt>
@@ -4130,6 +4148,8 @@
                 <w:t>Table des matières</w:t>
               </w:r>
             </w:p>
+            <w:bookmarkStart w:id="0" w:name="_GoBack"/>
+            <w:bookmarkEnd w:id="0"/>
             <w:p>
               <w:pPr>
                 <w:pStyle w:val="TM1"/>
@@ -4151,7 +4171,7 @@
               <w:r>
                 <w:fldChar w:fldCharType="separate"/>
               </w:r>
-              <w:hyperlink w:anchor="_Toc448502809" w:history="1">
+              <w:hyperlink w:anchor="_Toc449892224" w:history="1">
                 <w:r>
                   <w:rPr>
                     <w:rStyle w:val="Lienhypertexte"/>
@@ -4178,7 +4198,7 @@
                     <w:noProof/>
                     <w:webHidden/>
                   </w:rPr>
-                  <w:instrText xml:space="preserve"> PAGEREF _Toc448502809 \h </w:instrText>
+                  <w:instrText xml:space="preserve"> PAGEREF _Toc449892224 \h </w:instrText>
                 </w:r>
                 <w:r>
                   <w:rPr>
@@ -4221,7 +4241,7 @@
                   <w:lang w:eastAsia="fr-FR"/>
                 </w:rPr>
               </w:pPr>
-              <w:hyperlink w:anchor="_Toc448502810" w:history="1">
+              <w:hyperlink w:anchor="_Toc449892225" w:history="1">
                 <w:r>
                   <w:rPr>
                     <w:rStyle w:val="Lienhypertexte"/>
@@ -4248,7 +4268,7 @@
                     <w:noProof/>
                     <w:webHidden/>
                   </w:rPr>
-                  <w:instrText xml:space="preserve"> PAGEREF _Toc448502810 \h </w:instrText>
+                  <w:instrText xml:space="preserve"> PAGEREF _Toc449892225 \h </w:instrText>
                 </w:r>
                 <w:r>
                   <w:rPr>
@@ -4291,7 +4311,7 @@
                   <w:lang w:eastAsia="fr-FR"/>
                 </w:rPr>
               </w:pPr>
-              <w:hyperlink w:anchor="_Toc448502811" w:history="1">
+              <w:hyperlink w:anchor="_Toc449892226" w:history="1">
                 <w:r>
                   <w:rPr>
                     <w:rStyle w:val="Lienhypertexte"/>
@@ -4318,7 +4338,7 @@
                     <w:noProof/>
                     <w:webHidden/>
                   </w:rPr>
-                  <w:instrText xml:space="preserve"> PAGEREF _Toc448502811 \h </w:instrText>
+                  <w:instrText xml:space="preserve"> PAGEREF _Toc449892226 \h </w:instrText>
                 </w:r>
                 <w:r>
                   <w:rPr>
@@ -4361,7 +4381,7 @@
                   <w:lang w:eastAsia="fr-FR"/>
                 </w:rPr>
               </w:pPr>
-              <w:hyperlink w:anchor="_Toc448502812" w:history="1">
+              <w:hyperlink w:anchor="_Toc449892227" w:history="1">
                 <w:r>
                   <w:rPr>
                     <w:rStyle w:val="Lienhypertexte"/>
@@ -4388,7 +4408,7 @@
                     <w:noProof/>
                     <w:webHidden/>
                   </w:rPr>
-                  <w:instrText xml:space="preserve"> PAGEREF _Toc448502812 \h </w:instrText>
+                  <w:instrText xml:space="preserve"> PAGEREF _Toc449892227 \h </w:instrText>
                 </w:r>
                 <w:r>
                   <w:rPr>
@@ -4431,7 +4451,7 @@
                   <w:lang w:eastAsia="fr-FR"/>
                 </w:rPr>
               </w:pPr>
-              <w:hyperlink w:anchor="_Toc448502813" w:history="1">
+              <w:hyperlink w:anchor="_Toc449892228" w:history="1">
                 <w:r>
                   <w:rPr>
                     <w:rStyle w:val="Lienhypertexte"/>
@@ -4458,7 +4478,7 @@
                     <w:noProof/>
                     <w:webHidden/>
                   </w:rPr>
-                  <w:instrText xml:space="preserve"> PAGEREF _Toc448502813 \h </w:instrText>
+                  <w:instrText xml:space="preserve"> PAGEREF _Toc449892228 \h </w:instrText>
                 </w:r>
                 <w:r>
                   <w:rPr>
@@ -4501,7 +4521,7 @@
                   <w:lang w:eastAsia="fr-FR"/>
                 </w:rPr>
               </w:pPr>
-              <w:hyperlink w:anchor="_Toc448502814" w:history="1">
+              <w:hyperlink w:anchor="_Toc449892229" w:history="1">
                 <w:r>
                   <w:rPr>
                     <w:rStyle w:val="Lienhypertexte"/>
@@ -4528,7 +4548,7 @@
                     <w:noProof/>
                     <w:webHidden/>
                   </w:rPr>
-                  <w:instrText xml:space="preserve"> PAGEREF _Toc448502814 \h </w:instrText>
+                  <w:instrText xml:space="preserve"> PAGEREF _Toc449892229 \h </w:instrText>
                 </w:r>
                 <w:r>
                   <w:rPr>
@@ -4571,7 +4591,7 @@
                   <w:lang w:eastAsia="fr-FR"/>
                 </w:rPr>
               </w:pPr>
-              <w:hyperlink w:anchor="_Toc448502815" w:history="1">
+              <w:hyperlink w:anchor="_Toc449892230" w:history="1">
                 <w:r>
                   <w:rPr>
                     <w:rStyle w:val="Lienhypertexte"/>
@@ -4598,7 +4618,77 @@
                     <w:noProof/>
                     <w:webHidden/>
                   </w:rPr>
-                  <w:instrText xml:space="preserve"> PAGEREF _Toc448502815 \h </w:instrText>
+                  <w:instrText xml:space="preserve"> PAGEREF _Toc449892230 \h </w:instrText>
+                </w:r>
+                <w:r>
+                  <w:rPr>
+                    <w:noProof/>
+                    <w:webHidden/>
+                  </w:rPr>
+                </w:r>
+                <w:r>
+                  <w:rPr>
+                    <w:noProof/>
+                    <w:webHidden/>
+                  </w:rPr>
+                  <w:fldChar w:fldCharType="separate"/>
+                </w:r>
+                <w:r>
+                  <w:rPr>
+                    <w:noProof/>
+                    <w:webHidden/>
+                  </w:rPr>
+                  <w:t>3</w:t>
+                </w:r>
+                <w:r>
+                  <w:rPr>
+                    <w:noProof/>
+                    <w:webHidden/>
+                  </w:rPr>
+                  <w:fldChar w:fldCharType="end"/>
+                </w:r>
+              </w:hyperlink>
+            </w:p>
+            <w:p>
+              <w:pPr>
+                <w:pStyle w:val="TM1"/>
+                <w:tabs>
+                  <w:tab w:val="right" w:leader="dot" w:pos="9062"/>
+                </w:tabs>
+                <w:rPr>
+                  <w:rFonts w:eastAsiaTheme="minorEastAsia"/>
+                  <w:noProof/>
+                  <w:lang w:eastAsia="fr-FR"/>
+                </w:rPr>
+              </w:pPr>
+              <w:hyperlink w:anchor="_Toc449892231" w:history="1">
+                <w:r>
+                  <w:rPr>
+                    <w:rStyle w:val="Lienhypertexte"/>
+                    <w:noProof/>
+                  </w:rPr>
+                  <w:t>Créer un .jar ou .exe (Java) :</w:t>
+                </w:r>
+                <w:r>
+                  <w:rPr>
+                    <w:noProof/>
+                    <w:webHidden/>
+                  </w:rPr>
+                  <w:tab/>
+                </w:r>
+                <w:r>
+                  <w:rPr>
+                    <w:noProof/>
+                    <w:webHidden/>
+                  </w:rPr>
+                  <w:fldChar w:fldCharType="begin"/>
+                </w:r>
+                <w:r>
+                  <w:rPr>
+                    <w:noProof/>
+                    <w:webHidden/>
+                  </w:rPr>
+                  <w:instrText xml:space="preserve"> PAGEREF _Toc449892231 \h </w:instrText>
                 </w:r>
                 <w:r>
                   <w:rPr>
@@ -4652,11 +4742,16 @@
       <w:pPr>
         <w:pStyle w:val="Titre1"/>
       </w:pPr>
-      <w:bookmarkStart w:id="0" w:name="_Toc448502809"/>
+      <w:bookmarkStart w:id="1" w:name="_Toc449892224"/>
+      <w:proofErr w:type="spellStart"/>
       <w:r>
-        <w:t>Arduino :</w:t>
+        <w:t>Arduino</w:t>
       </w:r>
-      <w:bookmarkEnd w:id="0"/>
+      <w:proofErr w:type="spellEnd"/>
+      <w:r>
+        <w:t> :</w:t>
+      </w:r>
+      <w:bookmarkEnd w:id="1"/>
     </w:p>
     <w:p/>
     <w:p>
@@ -4685,11 +4780,11 @@
       <w:pPr>
         <w:pStyle w:val="Titre1"/>
       </w:pPr>
-      <w:bookmarkStart w:id="1" w:name="_Toc448502810"/>
+      <w:bookmarkStart w:id="2" w:name="_Toc449892225"/>
       <w:r>
         <w:t>Java :</w:t>
       </w:r>
-      <w:bookmarkEnd w:id="1"/>
+      <w:bookmarkEnd w:id="2"/>
     </w:p>
     <w:p/>
     <w:p>
@@ -4712,11 +4807,11 @@
       <w:pPr>
         <w:pStyle w:val="Titre1"/>
       </w:pPr>
-      <w:bookmarkStart w:id="2" w:name="_Toc448502811"/>
+      <w:bookmarkStart w:id="3" w:name="_Toc449892226"/>
       <w:r>
         <w:t>C et SDL :</w:t>
       </w:r>
-      <w:bookmarkEnd w:id="2"/>
+      <w:bookmarkEnd w:id="3"/>
     </w:p>
     <w:p/>
     <w:p>
@@ -4752,11 +4847,11 @@
       <w:pPr>
         <w:pStyle w:val="Titre1"/>
       </w:pPr>
-      <w:bookmarkStart w:id="3" w:name="_Toc448502812"/>
+      <w:bookmarkStart w:id="4" w:name="_Toc449892227"/>
       <w:r>
         <w:t>Git :</w:t>
       </w:r>
-      <w:bookmarkEnd w:id="3"/>
+      <w:bookmarkEnd w:id="4"/>
     </w:p>
     <w:p/>
     <w:p>
@@ -4785,11 +4880,11 @@
       <w:pPr>
         <w:pStyle w:val="Titre1"/>
       </w:pPr>
-      <w:bookmarkStart w:id="4" w:name="_Toc448502813"/>
+      <w:bookmarkStart w:id="5" w:name="_Toc449892228"/>
       <w:r>
         <w:t>Cahier des charges :</w:t>
       </w:r>
-      <w:bookmarkEnd w:id="4"/>
+      <w:bookmarkEnd w:id="5"/>
     </w:p>
     <w:p/>
     <w:p>
@@ -4831,12 +4926,12 @@
       <w:pPr>
         <w:pStyle w:val="Titre1"/>
       </w:pPr>
-      <w:bookmarkStart w:id="5" w:name="_Toc448502814"/>
+      <w:bookmarkStart w:id="6" w:name="_Toc449892229"/>
       <w:r>
         <w:lastRenderedPageBreak/>
         <w:t>Site des projets tuteurés :</w:t>
       </w:r>
-      <w:bookmarkEnd w:id="5"/>
+      <w:bookmarkEnd w:id="6"/>
     </w:p>
     <w:p/>
     <w:p>
@@ -4855,11 +4950,11 @@
       <w:pPr>
         <w:pStyle w:val="Titre1"/>
       </w:pPr>
-      <w:bookmarkStart w:id="6" w:name="_Toc448502815"/>
+      <w:bookmarkStart w:id="7" w:name="_Toc449892230"/>
       <w:r>
         <w:t>UML :</w:t>
       </w:r>
-      <w:bookmarkEnd w:id="6"/>
+      <w:bookmarkEnd w:id="7"/>
     </w:p>
     <w:p>
       <w:pPr>
@@ -4902,43 +4997,116 @@
           <w:rPr>
             <w:rStyle w:val="Lienhypertexte"/>
           </w:rPr>
-          <w:t>http://www.uml-sysml.org/diagrammes-uml-et-sysml/diagramme-uml/sequence</w:t>
-        </w:r>
-        <w:r>
-          <w:rPr>
-            <w:rStyle w:val="Lienhypertexte"/>
-          </w:rPr>
-          <w:t>-</w:t>
-        </w:r>
-        <w:r>
-          <w:rPr>
-            <w:rStyle w:val="Lienhypertexte"/>
-          </w:rPr>
-          <w:t>diagram</w:t>
+          <w:t>http://www.uml-sysml.org/diagrammes-uml-et-sysml/diagramme-uml/sequence-diagram</w:t>
         </w:r>
       </w:hyperlink>
     </w:p>
     <w:p>
+      <w:pPr>
+        <w:rPr>
+          <w:rStyle w:val="Lienhypertexte"/>
+        </w:rPr>
+      </w:pPr>
       <w:hyperlink r:id="rId21" w:history="1">
         <w:r>
           <w:rPr>
             <w:rStyle w:val="Lienhypertexte"/>
           </w:rPr>
-          <w:t>http://laurent-audibert.developpez.com/Cours-UML/?page=diagrammes-interacti</w:t>
+          <w:t>http://laurent-audibert.developpez.com/Cours-UML/?page=diagrammes-interaction</w:t>
         </w:r>
+      </w:hyperlink>
+    </w:p>
+    <w:p>
+      <w:pPr>
+        <w:rPr>
+          <w:rStyle w:val="Lienhypertexte"/>
+        </w:rPr>
+      </w:pPr>
+    </w:p>
+    <w:p>
+      <w:pPr>
+        <w:pStyle w:val="Titre1"/>
+      </w:pPr>
+      <w:bookmarkStart w:id="8" w:name="_Toc449892231"/>
+      <w:r>
+        <w:t>Créer un .jar ou .</w:t>
+      </w:r>
+      <w:proofErr w:type="spellStart"/>
+      <w:r>
+        <w:t>exe</w:t>
+      </w:r>
+      <w:proofErr w:type="spellEnd"/>
+      <w:r>
+        <w:t xml:space="preserve"> (Java) :</w:t>
+      </w:r>
+      <w:bookmarkEnd w:id="8"/>
+    </w:p>
+    <w:p>
+      <w:hyperlink r:id="rId22" w:history="1">
         <w:r>
           <w:rPr>
             <w:rStyle w:val="Lienhypertexte"/>
           </w:rPr>
-          <w:t>o</w:t>
-        </w:r>
-        <w:r>
-          <w:rPr>
-            <w:rStyle w:val="Lienhypertexte"/>
-          </w:rPr>
-          <w:t>n</w:t>
+          <w:t>http://baptiste-wicht.developpez.com/tutoriels/java/outils/executables/</w:t>
         </w:r>
       </w:hyperlink>
+    </w:p>
+    <w:p>
+      <w:r>
+        <w:t>(</w:t>
+      </w:r>
+      <w:proofErr w:type="spellStart"/>
+      <w:proofErr w:type="gramStart"/>
+      <w:r>
+        <w:t>ps</w:t>
+      </w:r>
+      <w:proofErr w:type="spellEnd"/>
+      <w:proofErr w:type="gramEnd"/>
+      <w:r>
+        <w:t xml:space="preserve"> : sous </w:t>
+      </w:r>
+      <w:proofErr w:type="spellStart"/>
+      <w:r>
+        <w:t>NetBeans</w:t>
+      </w:r>
+      <w:proofErr w:type="spellEnd"/>
+      <w:r>
+        <w:t>, aller dans :</w:t>
+      </w:r>
+    </w:p>
+    <w:p>
+      <w:r>
+        <w:t xml:space="preserve">Files -&gt; </w:t>
+      </w:r>
+      <w:proofErr w:type="spellStart"/>
+      <w:r>
+        <w:t>Run</w:t>
+      </w:r>
+      <w:proofErr w:type="spellEnd"/>
+      <w:r>
+        <w:t xml:space="preserve"> Target -&gt; jar</w:t>
+      </w:r>
+    </w:p>
+    <w:p>
+      <w:r>
+        <w:t>Un fichier « </w:t>
+      </w:r>
+      <w:proofErr w:type="spellStart"/>
+      <w:r>
+        <w:t>dist</w:t>
+      </w:r>
+      <w:proofErr w:type="spellEnd"/>
+      <w:r>
+        <w:t> » contenant le .jar (</w:t>
+      </w:r>
+      <w:proofErr w:type="spellStart"/>
+      <w:r>
+        <w:t>executable</w:t>
+      </w:r>
+      <w:proofErr w:type="spellEnd"/>
+      <w:r>
+        <w:t xml:space="preserve"> Java) aura été créé).</w:t>
+      </w:r>
     </w:p>
     <w:p/>
     <w:p/>
@@ -4947,12 +5115,10 @@
       <w:pPr>
         <w:pStyle w:val="Titre1"/>
       </w:pPr>
-      <w:bookmarkStart w:id="7" w:name="_GoBack"/>
-      <w:bookmarkEnd w:id="7"/>
     </w:p>
     <w:sectPr>
-      <w:headerReference w:type="default" r:id="rId22"/>
-      <w:footerReference w:type="default" r:id="rId23"/>
+      <w:headerReference w:type="default" r:id="rId23"/>
+      <w:footerReference w:type="default" r:id="rId24"/>
       <w:pgSz w:w="11906" w:h="16838"/>
       <w:pgMar w:top="1417" w:right="1417" w:bottom="1417" w:left="1417" w:header="708" w:footer="708" w:gutter="0"/>
       <w:pgNumType w:start="0"/>
@@ -5166,7 +5332,25 @@
                                     <w:sz w:val="20"/>
                                     <w:szCs w:val="20"/>
                                   </w:rPr>
-                                  <w:t>Projet tuteuré S1, S2 , S3</w:t>
+                                  <w:t xml:space="preserve">Projet tuteuré S1, </w:t>
+                                </w:r>
+                                <w:proofErr w:type="gramStart"/>
+                                <w:r>
+                                  <w:rPr>
+                                    <w:color w:val="808080" w:themeColor="background1" w:themeShade="80"/>
+                                    <w:sz w:val="20"/>
+                                    <w:szCs w:val="20"/>
+                                  </w:rPr>
+                                  <w:t>S2 ,</w:t>
+                                </w:r>
+                                <w:proofErr w:type="gramEnd"/>
+                                <w:r>
+                                  <w:rPr>
+                                    <w:color w:val="808080" w:themeColor="background1" w:themeShade="80"/>
+                                    <w:sz w:val="20"/>
+                                    <w:szCs w:val="20"/>
+                                  </w:rPr>
+                                  <w:t xml:space="preserve"> S3</w:t>
                                 </w:r>
                               </w:sdtContent>
                             </w:sdt>
@@ -6645,7 +6829,7 @@
 </file>
 
 <file path=customXml/itemProps2.xml><?xml version="1.0" encoding="utf-8"?>
-<ds:datastoreItem xmlns:ds="http://schemas.openxmlformats.org/officeDocument/2006/customXml" ds:itemID="{3F8A49BC-810D-46AA-8CD7-DF1BD7D6AFD2}">
+<ds:datastoreItem xmlns:ds="http://schemas.openxmlformats.org/officeDocument/2006/customXml" ds:itemID="{6C4790E9-BC3D-4A27-A99A-DD75CCC1D4A8}">
   <ds:schemaRefs>
     <ds:schemaRef ds:uri="http://schemas.openxmlformats.org/officeDocument/2006/bibliography"/>
   </ds:schemaRefs>

</xml_diff>

<commit_message>
ajout d'un lien vers la sdl Java dans le doc ressource
</commit_message>
<xml_diff>
--- a/Documents/Ressources.docx
+++ b/Documents/Ressources.docx
@@ -5113,19 +5113,16 @@
         </w:r>
       </w:hyperlink>
     </w:p>
-    <w:p>
-      <w:bookmarkStart w:id="8" w:name="_GoBack"/>
-      <w:bookmarkEnd w:id="8"/>
-    </w:p>
+    <w:p/>
     <w:p>
       <w:pPr>
         <w:pStyle w:val="Titre1"/>
       </w:pPr>
-      <w:bookmarkStart w:id="9" w:name="_Toc449987899"/>
+      <w:bookmarkStart w:id="8" w:name="_Toc449987899"/>
       <w:r>
         <w:t>Générer de la Javadoc :</w:t>
       </w:r>
-      <w:bookmarkEnd w:id="9"/>
+      <w:bookmarkEnd w:id="8"/>
     </w:p>
     <w:p>
       <w:hyperlink r:id="rId24" w:history="1">
@@ -5142,10 +5139,27 @@
       <w:pPr>
         <w:pStyle w:val="Titre1"/>
       </w:pPr>
+      <w:r>
+        <w:t>SDL :</w:t>
+      </w:r>
+    </w:p>
+    <w:p>
+      <w:hyperlink r:id="rId25" w:history="1">
+        <w:r>
+          <w:rPr>
+            <w:rStyle w:val="Lienhypertexte"/>
+          </w:rPr>
+          <w:t>https://openclassrooms.com/courses/presentation-de-bibliotheque-sdl-en-java</w:t>
+        </w:r>
+      </w:hyperlink>
+    </w:p>
+    <w:p>
+      <w:bookmarkStart w:id="9" w:name="_GoBack"/>
+      <w:bookmarkEnd w:id="9"/>
     </w:p>
     <w:sectPr>
-      <w:headerReference w:type="default" r:id="rId25"/>
-      <w:footerReference w:type="default" r:id="rId26"/>
+      <w:headerReference w:type="default" r:id="rId26"/>
+      <w:footerReference w:type="default" r:id="rId27"/>
       <w:pgSz w:w="11906" w:h="16838"/>
       <w:pgMar w:top="1417" w:right="1417" w:bottom="1417" w:left="1417" w:header="708" w:footer="708" w:gutter="0"/>
       <w:pgNumType w:start="0"/>
@@ -6838,7 +6852,7 @@
 </file>
 
 <file path=customXml/itemProps2.xml><?xml version="1.0" encoding="utf-8"?>
-<ds:datastoreItem xmlns:ds="http://schemas.openxmlformats.org/officeDocument/2006/customXml" ds:itemID="{68A0F026-8050-4012-B620-9FBD52968622}">
+<ds:datastoreItem xmlns:ds="http://schemas.openxmlformats.org/officeDocument/2006/customXml" ds:itemID="{4AF33480-6016-4DB7-AD6F-067201BEC6C3}">
   <ds:schemaRefs>
     <ds:schemaRef ds:uri="http://schemas.openxmlformats.org/officeDocument/2006/bibliography"/>
   </ds:schemaRefs>

</xml_diff>

<commit_message>
ajout ressource et lien discution forum bibliothèque jeu vidéo sous Java
</commit_message>
<xml_diff>
--- a/Documents/Ressources.docx
+++ b/Documents/Ressources.docx
@@ -5144,6 +5144,11 @@
       </w:r>
     </w:p>
     <w:p>
+      <w:pPr>
+        <w:rPr>
+          <w:rStyle w:val="Lienhypertexte"/>
+        </w:rPr>
+      </w:pPr>
       <w:hyperlink r:id="rId25" w:history="1">
         <w:r>
           <w:rPr>
@@ -5154,12 +5159,23 @@
       </w:hyperlink>
     </w:p>
     <w:p>
+      <w:hyperlink r:id="rId26" w:history="1">
+        <w:r>
+          <w:rPr>
+            <w:rStyle w:val="Lienhypertexte"/>
+          </w:rPr>
+          <w:t>http://jsdl.sourceforge.net/</w:t>
+        </w:r>
+      </w:hyperlink>
+    </w:p>
+    <w:p>
       <w:bookmarkStart w:id="9" w:name="_GoBack"/>
       <w:bookmarkEnd w:id="9"/>
     </w:p>
+    <w:p/>
     <w:sectPr>
-      <w:headerReference w:type="default" r:id="rId26"/>
-      <w:footerReference w:type="default" r:id="rId27"/>
+      <w:headerReference w:type="default" r:id="rId27"/>
+      <w:footerReference w:type="default" r:id="rId28"/>
       <w:pgSz w:w="11906" w:h="16838"/>
       <w:pgMar w:top="1417" w:right="1417" w:bottom="1417" w:left="1417" w:header="708" w:footer="708" w:gutter="0"/>
       <w:pgNumType w:start="0"/>
@@ -5836,7 +5852,7 @@
                                 <w:sz w:val="24"/>
                                 <w:szCs w:val="24"/>
                               </w:rPr>
-                              <w:t>2</w:t>
+                              <w:t>1</w:t>
                             </w:r>
                             <w:r>
                               <w:rPr>
@@ -5931,7 +5947,7 @@
                           <w:sz w:val="24"/>
                           <w:szCs w:val="24"/>
                         </w:rPr>
-                        <w:t>2</w:t>
+                        <w:t>1</w:t>
                       </w:r>
                       <w:r>
                         <w:rPr>
@@ -6852,7 +6868,7 @@
 </file>
 
 <file path=customXml/itemProps2.xml><?xml version="1.0" encoding="utf-8"?>
-<ds:datastoreItem xmlns:ds="http://schemas.openxmlformats.org/officeDocument/2006/customXml" ds:itemID="{4AF33480-6016-4DB7-AD6F-067201BEC6C3}">
+<ds:datastoreItem xmlns:ds="http://schemas.openxmlformats.org/officeDocument/2006/customXml" ds:itemID="{D03936E7-9A27-426E-B246-DD38591242D2}">
   <ds:schemaRefs>
     <ds:schemaRef ds:uri="http://schemas.openxmlformats.org/officeDocument/2006/bibliography"/>
   </ds:schemaRefs>

</xml_diff>